<commit_message>
add A4 model plots
</commit_message>
<xml_diff>
--- a/assignments/A4.docx
+++ b/assignments/A4.docx
@@ -2489,12 +2489,66 @@
     </w:p>
     <w:p>
       <w:pPr>
-        <w:ind w:left="720"/>
-      </w:pPr>
+        <w:ind w:left="360"/>
+      </w:pPr>
+      <w:r>
+        <w:rPr>
+          <w:noProof/>
+        </w:rPr>
+        <w:drawing>
+          <wp:anchor distT="0" distB="0" distL="114300" distR="114300" simplePos="0" relativeHeight="251662336" behindDoc="0" locked="0" layoutInCell="1" allowOverlap="1" wp14:anchorId="0ADB3BFE" wp14:editId="7403DF38">
+            <wp:simplePos x="0" y="0"/>
+            <wp:positionH relativeFrom="margin">
+              <wp:posOffset>163199</wp:posOffset>
+            </wp:positionH>
+            <wp:positionV relativeFrom="paragraph">
+              <wp:posOffset>-72821</wp:posOffset>
+            </wp:positionV>
+            <wp:extent cx="4000500" cy="3009900"/>
+            <wp:effectExtent l="0" t="0" r="0" b="0"/>
+            <wp:wrapSquare wrapText="bothSides"/>
+            <wp:docPr id="3" name="Picture 3"/>
+            <wp:cNvGraphicFramePr>
+              <a:graphicFrameLocks xmlns:a="http://schemas.openxmlformats.org/drawingml/2006/main" noChangeAspect="1"/>
+            </wp:cNvGraphicFramePr>
+            <a:graphic xmlns:a="http://schemas.openxmlformats.org/drawingml/2006/main">
+              <a:graphicData uri="http://schemas.openxmlformats.org/drawingml/2006/picture">
+                <pic:pic xmlns:pic="http://schemas.openxmlformats.org/drawingml/2006/picture">
+                  <pic:nvPicPr>
+                    <pic:cNvPr id="1" name=""/>
+                    <pic:cNvPicPr/>
+                  </pic:nvPicPr>
+                  <pic:blipFill>
+                    <a:blip r:embed="rId7">
+                      <a:extLst>
+                        <a:ext uri="{28A0092B-C50C-407E-A947-70E740481C1C}">
+                          <a14:useLocalDpi xmlns:a14="http://schemas.microsoft.com/office/drawing/2010/main" val="0"/>
+                        </a:ext>
+                      </a:extLst>
+                    </a:blip>
+                    <a:stretch>
+                      <a:fillRect/>
+                    </a:stretch>
+                  </pic:blipFill>
+                  <pic:spPr>
+                    <a:xfrm>
+                      <a:off x="0" y="0"/>
+                      <a:ext cx="4000500" cy="3009900"/>
+                    </a:xfrm>
+                    <a:prstGeom prst="rect">
+                      <a:avLst/>
+                    </a:prstGeom>
+                  </pic:spPr>
+                </pic:pic>
+              </a:graphicData>
+            </a:graphic>
+          </wp:anchor>
+        </w:drawing>
+      </w:r>
       <w:r>
         <w:t xml:space="preserve">I had collected a few books on the subject of US civil war from </w:t>
       </w:r>
-      <w:hyperlink r:id="rId7" w:history="1">
+      <w:hyperlink r:id="rId8" w:history="1">
         <w:r>
           <w:rPr>
             <w:rStyle w:val="Hyperlink"/>
@@ -2516,10 +2570,16 @@
     </w:p>
     <w:p>
       <w:pPr>
-        <w:ind w:left="720"/>
-      </w:pPr>
-      <w:r>
-        <w:t xml:space="preserve">Please open and read the a4_char_rnn.py and model.py. Please complete the model and other pieces. Two models are to be tested. One uses the </w:t>
+        <w:ind w:left="360"/>
+      </w:pPr>
+      <w:r>
+        <w:t xml:space="preserve">Please open and read the a4_char_rnn.py and </w:t>
+      </w:r>
+      <w:r>
+        <w:t>rnn</w:t>
+      </w:r>
+      <w:r>
+        <w:t xml:space="preserve">.py. Please complete the model and other pieces. Two models are to be tested. One uses the </w:t>
       </w:r>
       <w:r>
         <w:t>LSTM</w:t>
@@ -2531,12 +2591,28 @@
         <w:t xml:space="preserve">GRU </w:t>
       </w:r>
       <w:r>
-        <w:t>cell. For both, a multi-layer RNN was trained.</w:t>
-      </w:r>
-    </w:p>
-    <w:p>
-      <w:pPr>
-        <w:ind w:left="720"/>
+        <w:t xml:space="preserve">cell. For both, a multi-layer RNN </w:t>
+      </w:r>
+      <w:r>
+        <w:lastRenderedPageBreak/>
+        <w:t>was trained.</w:t>
+      </w:r>
+      <w:r>
+        <w:t xml:space="preserve"> </w:t>
+      </w:r>
+      <w:r>
+        <w:t>Model has the architecture a</w:t>
+      </w:r>
+      <w:r>
+        <w:t xml:space="preserve">s </w:t>
+      </w:r>
+      <w:r>
+        <w:t>illustrated in the figure. The tokens of input characters go through the multi-layer RNN. The outputs go through a drop out and linear projection to predict the tokens of next characters.</w:t>
+      </w:r>
+    </w:p>
+    <w:p>
+      <w:pPr>
+        <w:ind w:left="360"/>
       </w:pPr>
       <w:r>
         <w:t xml:space="preserve">For both models trained, please train the model on the civil war texts for 50 epochs. Finish the sampling function in a4_char_rnn.py and sample the model three times. Submit the plot of loss function and sampled texts. </w:t>
@@ -2547,7 +2623,7 @@
     </w:p>
     <w:p>
       <w:pPr>
-        <w:ind w:left="720"/>
+        <w:ind w:left="360"/>
       </w:pPr>
       <w:r>
         <w:t>By checking the sampled texts, discuss where the model had learned well and what are still missing?</w:t>
@@ -2590,11 +2666,18 @@
         <w:rPr>
           <w:noProof/>
         </w:rPr>
-        <w:lastRenderedPageBreak/>
         <w:drawing>
-          <wp:inline distT="0" distB="0" distL="0" distR="0" wp14:anchorId="7216BDEC" wp14:editId="40824AD0">
+          <wp:anchor distT="0" distB="0" distL="114300" distR="114300" simplePos="0" relativeHeight="251659264" behindDoc="0" locked="0" layoutInCell="1" allowOverlap="1" wp14:anchorId="7216BDEC" wp14:editId="10B02999">
+            <wp:simplePos x="0" y="0"/>
+            <wp:positionH relativeFrom="column">
+              <wp:posOffset>4302</wp:posOffset>
+            </wp:positionH>
+            <wp:positionV relativeFrom="paragraph">
+              <wp:posOffset>0</wp:posOffset>
+            </wp:positionV>
             <wp:extent cx="5943600" cy="4414520"/>
             <wp:effectExtent l="0" t="0" r="0" b="5080"/>
+            <wp:wrapSquare wrapText="bothSides"/>
             <wp:docPr id="1" name="Picture 1"/>
             <wp:cNvGraphicFramePr>
               <a:graphicFrameLocks xmlns:a="http://schemas.openxmlformats.org/drawingml/2006/main" noChangeAspect="1"/>
@@ -2609,7 +2692,7 @@
                     </pic:cNvPicPr>
                   </pic:nvPicPr>
                   <pic:blipFill>
-                    <a:blip r:embed="rId8" cstate="print">
+                    <a:blip r:embed="rId9" cstate="print">
                       <a:extLst>
                         <a:ext uri="{28A0092B-C50C-407E-A947-70E740481C1C}">
                           <a14:useLocalDpi xmlns:a14="http://schemas.microsoft.com/office/drawing/2010/main" val="0"/>
@@ -2637,7 +2720,7 @@
                 </pic:pic>
               </a:graphicData>
             </a:graphic>
-          </wp:inline>
+          </wp:anchor>
         </w:drawing>
       </w:r>
     </w:p>
@@ -2646,6 +2729,61 @@
         <w:pStyle w:val="ListParagraph"/>
         <w:ind w:left="0"/>
       </w:pPr>
+      <w:r>
+        <w:rPr>
+          <w:noProof/>
+        </w:rPr>
+        <w:lastRenderedPageBreak/>
+        <w:drawing>
+          <wp:anchor distT="0" distB="0" distL="114300" distR="114300" simplePos="0" relativeHeight="251663360" behindDoc="0" locked="0" layoutInCell="1" allowOverlap="1" wp14:anchorId="21E782C8" wp14:editId="25ABFA6F">
+            <wp:simplePos x="0" y="0"/>
+            <wp:positionH relativeFrom="column">
+              <wp:posOffset>0</wp:posOffset>
+            </wp:positionH>
+            <wp:positionV relativeFrom="paragraph">
+              <wp:posOffset>0</wp:posOffset>
+            </wp:positionV>
+            <wp:extent cx="3581584" cy="3937202"/>
+            <wp:effectExtent l="0" t="0" r="0" b="6350"/>
+            <wp:wrapSquare wrapText="bothSides"/>
+            <wp:docPr id="6" name="Picture 6"/>
+            <wp:cNvGraphicFramePr>
+              <a:graphicFrameLocks xmlns:a="http://schemas.openxmlformats.org/drawingml/2006/main" noChangeAspect="1"/>
+            </wp:cNvGraphicFramePr>
+            <a:graphic xmlns:a="http://schemas.openxmlformats.org/drawingml/2006/main">
+              <a:graphicData uri="http://schemas.openxmlformats.org/drawingml/2006/picture">
+                <pic:pic xmlns:pic="http://schemas.openxmlformats.org/drawingml/2006/picture">
+                  <pic:nvPicPr>
+                    <pic:cNvPr id="1" name=""/>
+                    <pic:cNvPicPr/>
+                  </pic:nvPicPr>
+                  <pic:blipFill>
+                    <a:blip r:embed="rId10">
+                      <a:extLst>
+                        <a:ext uri="{28A0092B-C50C-407E-A947-70E740481C1C}">
+                          <a14:useLocalDpi xmlns:a14="http://schemas.microsoft.com/office/drawing/2010/main" val="0"/>
+                        </a:ext>
+                      </a:extLst>
+                    </a:blip>
+                    <a:stretch>
+                      <a:fillRect/>
+                    </a:stretch>
+                  </pic:blipFill>
+                  <pic:spPr>
+                    <a:xfrm>
+                      <a:off x="0" y="0"/>
+                      <a:ext cx="3581584" cy="3937202"/>
+                    </a:xfrm>
+                    <a:prstGeom prst="rect">
+                      <a:avLst/>
+                    </a:prstGeom>
+                  </pic:spPr>
+                </pic:pic>
+              </a:graphicData>
+            </a:graphic>
+          </wp:anchor>
+        </w:drawing>
+      </w:r>
       <w:r>
         <w:t xml:space="preserve">The task is to build a transformer based model to detect the R-wave trigger from ECG waveform. </w:t>
       </w:r>
@@ -2698,7 +2836,36 @@
         <w:ind w:left="0"/>
       </w:pPr>
       <w:r>
-        <w:t xml:space="preserve">Open and read a4_transformer_ecg.py and complete the model and other code pieces. Train the model for </w:t>
+        <w:t>The architecture of transformer model is plotted on the right. Input time series goes through a linear projection (Linear layer) and added with the positional embedding vectors. The resulting tensor goes through a dropout and a stack of transformer modules. The output tensor is projected to the required size by a output projection (another linear layer). The transformer module used the Pre-</w:t>
+      </w:r>
+      <w:proofErr w:type="spellStart"/>
+      <w:r>
+        <w:t>LayerNorm</w:t>
+      </w:r>
+      <w:proofErr w:type="spellEnd"/>
+      <w:r>
+        <w:t xml:space="preserve"> setup.</w:t>
+      </w:r>
+    </w:p>
+    <w:p>
+      <w:pPr>
+        <w:pStyle w:val="ListParagraph"/>
+        <w:ind w:left="0"/>
+      </w:pPr>
+    </w:p>
+    <w:p>
+      <w:pPr>
+        <w:pStyle w:val="ListParagraph"/>
+        <w:ind w:left="0"/>
+      </w:pPr>
+      <w:r>
+        <w:t>Open and read a4_transformer_ecg.py</w:t>
+      </w:r>
+      <w:r>
+        <w:t xml:space="preserve"> and transformer.py</w:t>
+      </w:r>
+      <w:r>
+        <w:t xml:space="preserve"> and complete the model and other code pieces. Train the model for </w:t>
       </w:r>
       <w:r>
         <w:t>1</w:t>

</xml_diff>